<commit_message>
Avances documentacion para soporte informatico, SIN-010-r1, SIN-020-r1, SIN-040-r1
</commit_message>
<xml_diff>
--- a/docs/Soportes Informaticos/SIN-040-PD-01-r1(5-09-13) Lista de chequeo Preparación Entorno de Desarrollo.docx
+++ b/docs/Soportes Informaticos/SIN-040-PD-01-r1(5-09-13) Lista de chequeo Preparación Entorno de Desarrollo.docx
@@ -11,8 +11,6 @@
           <w:lang w:val="es-ES"/>
         </w:rPr>
       </w:pPr>
-      <w:bookmarkStart w:id="0" w:name="_GoBack"/>
-      <w:bookmarkEnd w:id="0"/>
     </w:p>
     <w:tbl>
       <w:tblPr>
@@ -56,17 +54,29 @@
                 <w:szCs w:val="18"/>
                 <w:lang w:val="es-ES"/>
               </w:rPr>
-              <w:t>INFORMACIÓN GENERAL DE PROY</w:t>
-            </w:r>
+              <w:t xml:space="preserve">INFORMACIÓN GENERAL DE </w:t>
+            </w:r>
+            <w:proofErr w:type="spellStart"/>
             <w:r>
               <w:rPr>
                 <w:rFonts w:ascii="Tahoma" w:hAnsi="Tahoma" w:cs="Tahoma"/>
                 <w:color w:val="auto"/>
                 <w:sz w:val="18"/>
                 <w:szCs w:val="18"/>
+                <w:lang w:val="es-ES"/>
+              </w:rPr>
+              <w:t>PROY</w:t>
+            </w:r>
+            <w:r>
+              <w:rPr>
+                <w:rFonts w:ascii="Tahoma" w:hAnsi="Tahoma" w:cs="Tahoma"/>
+                <w:color w:val="auto"/>
+                <w:sz w:val="18"/>
+                <w:szCs w:val="18"/>
               </w:rPr>
               <w:t>ECTO</w:t>
             </w:r>
+            <w:proofErr w:type="spellEnd"/>
           </w:p>
         </w:tc>
       </w:tr>
@@ -137,6 +147,24 @@
                 <w:szCs w:val="18"/>
               </w:rPr>
             </w:pPr>
+            <w:r>
+              <w:rPr>
+                <w:rFonts w:ascii="Tahoma" w:hAnsi="Tahoma" w:cs="Tahoma"/>
+                <w:b/>
+                <w:szCs w:val="18"/>
+              </w:rPr>
+              <w:t xml:space="preserve">Encuesta de vacantes – </w:t>
+            </w:r>
+            <w:proofErr w:type="spellStart"/>
+            <w:r>
+              <w:rPr>
+                <w:rFonts w:ascii="Tahoma" w:hAnsi="Tahoma" w:cs="Tahoma"/>
+                <w:b/>
+                <w:szCs w:val="18"/>
+              </w:rPr>
+              <w:t>EVAC</w:t>
+            </w:r>
+            <w:proofErr w:type="spellEnd"/>
           </w:p>
         </w:tc>
       </w:tr>
@@ -193,6 +221,14 @@
                 <w:szCs w:val="18"/>
               </w:rPr>
             </w:pPr>
+            <w:r>
+              <w:rPr>
+                <w:rFonts w:ascii="Tahoma" w:hAnsi="Tahoma" w:cs="Tahoma"/>
+                <w:b/>
+                <w:szCs w:val="18"/>
+              </w:rPr>
+              <w:t>Fabián Antonio Jaimes</w:t>
+            </w:r>
           </w:p>
         </w:tc>
       </w:tr>
@@ -249,6 +285,14 @@
                 <w:szCs w:val="18"/>
               </w:rPr>
             </w:pPr>
+            <w:r>
+              <w:rPr>
+                <w:rFonts w:ascii="Tahoma" w:hAnsi="Tahoma" w:cs="Tahoma"/>
+                <w:b/>
+                <w:szCs w:val="18"/>
+              </w:rPr>
+              <w:t>Nelson Fabian Forero Rodríguez</w:t>
+            </w:r>
           </w:p>
         </w:tc>
       </w:tr>
@@ -556,6 +600,217 @@
                 <w:lang w:val="es-ES"/>
               </w:rPr>
             </w:pPr>
+            <w:r>
+              <w:rPr>
+                <w:rFonts w:ascii="Tahoma" w:hAnsi="Tahoma" w:cs="Tahoma"/>
+                <w:sz w:val="18"/>
+                <w:szCs w:val="18"/>
+                <w:lang w:val="es-ES"/>
+              </w:rPr>
+              <w:t>Equipo DELL todo en uno.</w:t>
+            </w:r>
+          </w:p>
+          <w:p>
+            <w:pPr>
+              <w:pStyle w:val="Prrafodelista"/>
+              <w:numPr>
+                <w:ilvl w:val="0"/>
+                <w:numId w:val="2"/>
+              </w:numPr>
+              <w:snapToGrid w:val="0"/>
+              <w:rPr>
+                <w:rFonts w:ascii="Tahoma" w:hAnsi="Tahoma" w:cs="Tahoma"/>
+                <w:sz w:val="18"/>
+                <w:szCs w:val="18"/>
+                <w:lang w:val="es-ES"/>
+              </w:rPr>
+            </w:pPr>
+            <w:r>
+              <w:rPr>
+                <w:rFonts w:ascii="Tahoma" w:hAnsi="Tahoma" w:cs="Tahoma"/>
+                <w:sz w:val="18"/>
+                <w:szCs w:val="18"/>
+                <w:lang w:val="es-ES"/>
+              </w:rPr>
+              <w:t xml:space="preserve">Procesador Intel </w:t>
+            </w:r>
+            <w:proofErr w:type="spellStart"/>
+            <w:r>
+              <w:rPr>
+                <w:rFonts w:ascii="Tahoma" w:hAnsi="Tahoma" w:cs="Tahoma"/>
+                <w:sz w:val="18"/>
+                <w:szCs w:val="18"/>
+                <w:lang w:val="es-ES"/>
+              </w:rPr>
+              <w:t>Core</w:t>
+            </w:r>
+            <w:proofErr w:type="spellEnd"/>
+            <w:r>
+              <w:rPr>
+                <w:rFonts w:ascii="Tahoma" w:hAnsi="Tahoma" w:cs="Tahoma"/>
+                <w:sz w:val="18"/>
+                <w:szCs w:val="18"/>
+                <w:lang w:val="es-ES"/>
+              </w:rPr>
+              <w:t xml:space="preserve"> </w:t>
+            </w:r>
+            <w:proofErr w:type="spellStart"/>
+            <w:r>
+              <w:rPr>
+                <w:rFonts w:ascii="Tahoma" w:hAnsi="Tahoma" w:cs="Tahoma"/>
+                <w:sz w:val="18"/>
+                <w:szCs w:val="18"/>
+                <w:lang w:val="es-ES"/>
+              </w:rPr>
+              <w:t>i5</w:t>
+            </w:r>
+            <w:proofErr w:type="spellEnd"/>
+            <w:r>
+              <w:rPr>
+                <w:rFonts w:ascii="Tahoma" w:hAnsi="Tahoma" w:cs="Tahoma"/>
+                <w:sz w:val="18"/>
+                <w:szCs w:val="18"/>
+                <w:lang w:val="es-ES"/>
+              </w:rPr>
+              <w:t xml:space="preserve"> 4570.</w:t>
+            </w:r>
+          </w:p>
+          <w:p>
+            <w:pPr>
+              <w:pStyle w:val="Prrafodelista"/>
+              <w:numPr>
+                <w:ilvl w:val="0"/>
+                <w:numId w:val="2"/>
+              </w:numPr>
+              <w:snapToGrid w:val="0"/>
+              <w:rPr>
+                <w:rFonts w:ascii="Tahoma" w:hAnsi="Tahoma" w:cs="Tahoma"/>
+                <w:sz w:val="18"/>
+                <w:szCs w:val="18"/>
+                <w:lang w:val="es-ES"/>
+              </w:rPr>
+            </w:pPr>
+            <w:proofErr w:type="spellStart"/>
+            <w:r>
+              <w:rPr>
+                <w:rFonts w:ascii="Tahoma" w:hAnsi="Tahoma" w:cs="Tahoma"/>
+                <w:sz w:val="18"/>
+                <w:szCs w:val="18"/>
+                <w:lang w:val="es-ES"/>
+              </w:rPr>
+              <w:t>4Gb</w:t>
+            </w:r>
+            <w:proofErr w:type="spellEnd"/>
+            <w:r>
+              <w:rPr>
+                <w:rFonts w:ascii="Tahoma" w:hAnsi="Tahoma" w:cs="Tahoma"/>
+                <w:sz w:val="18"/>
+                <w:szCs w:val="18"/>
+                <w:lang w:val="es-ES"/>
+              </w:rPr>
+              <w:t xml:space="preserve"> memoria </w:t>
+            </w:r>
+            <w:proofErr w:type="spellStart"/>
+            <w:r>
+              <w:rPr>
+                <w:rFonts w:ascii="Tahoma" w:hAnsi="Tahoma" w:cs="Tahoma"/>
+                <w:sz w:val="18"/>
+                <w:szCs w:val="18"/>
+                <w:lang w:val="es-ES"/>
+              </w:rPr>
+              <w:t>ram</w:t>
+            </w:r>
+            <w:proofErr w:type="spellEnd"/>
+            <w:r>
+              <w:rPr>
+                <w:rFonts w:ascii="Tahoma" w:hAnsi="Tahoma" w:cs="Tahoma"/>
+                <w:sz w:val="18"/>
+                <w:szCs w:val="18"/>
+                <w:lang w:val="es-ES"/>
+              </w:rPr>
+              <w:t>.</w:t>
+            </w:r>
+          </w:p>
+          <w:p>
+            <w:pPr>
+              <w:pStyle w:val="Prrafodelista"/>
+              <w:numPr>
+                <w:ilvl w:val="0"/>
+                <w:numId w:val="2"/>
+              </w:numPr>
+              <w:snapToGrid w:val="0"/>
+              <w:rPr>
+                <w:rFonts w:ascii="Tahoma" w:hAnsi="Tahoma" w:cs="Tahoma"/>
+                <w:sz w:val="18"/>
+                <w:szCs w:val="18"/>
+                <w:lang w:val="es-ES"/>
+              </w:rPr>
+            </w:pPr>
+            <w:r>
+              <w:rPr>
+                <w:rFonts w:ascii="Tahoma" w:hAnsi="Tahoma" w:cs="Tahoma"/>
+                <w:sz w:val="18"/>
+                <w:szCs w:val="18"/>
+                <w:lang w:val="es-ES"/>
+              </w:rPr>
+              <w:t xml:space="preserve">Red Ethernet – </w:t>
+            </w:r>
+            <w:proofErr w:type="spellStart"/>
+            <w:r>
+              <w:rPr>
+                <w:rFonts w:ascii="Tahoma" w:hAnsi="Tahoma" w:cs="Tahoma"/>
+                <w:sz w:val="18"/>
+                <w:szCs w:val="18"/>
+                <w:lang w:val="es-ES"/>
+              </w:rPr>
+              <w:t>wiffi</w:t>
+            </w:r>
+            <w:proofErr w:type="spellEnd"/>
+            <w:r>
+              <w:rPr>
+                <w:rFonts w:ascii="Tahoma" w:hAnsi="Tahoma" w:cs="Tahoma"/>
+                <w:sz w:val="18"/>
+                <w:szCs w:val="18"/>
+                <w:lang w:val="es-ES"/>
+              </w:rPr>
+              <w:t>.</w:t>
+            </w:r>
+          </w:p>
+          <w:p>
+            <w:pPr>
+              <w:pStyle w:val="Prrafodelista"/>
+              <w:numPr>
+                <w:ilvl w:val="0"/>
+                <w:numId w:val="2"/>
+              </w:numPr>
+              <w:snapToGrid w:val="0"/>
+              <w:rPr>
+                <w:rFonts w:ascii="Tahoma" w:hAnsi="Tahoma" w:cs="Tahoma"/>
+                <w:sz w:val="18"/>
+                <w:szCs w:val="18"/>
+                <w:lang w:val="es-ES"/>
+              </w:rPr>
+            </w:pPr>
+            <w:proofErr w:type="spellStart"/>
+            <w:r>
+              <w:rPr>
+                <w:rFonts w:ascii="Tahoma" w:hAnsi="Tahoma" w:cs="Tahoma"/>
+                <w:sz w:val="18"/>
+                <w:szCs w:val="18"/>
+                <w:lang w:val="es-ES"/>
+              </w:rPr>
+              <w:t>500Gb</w:t>
+            </w:r>
+            <w:proofErr w:type="spellEnd"/>
+            <w:r>
+              <w:rPr>
+                <w:rFonts w:ascii="Tahoma" w:hAnsi="Tahoma" w:cs="Tahoma"/>
+                <w:sz w:val="18"/>
+                <w:szCs w:val="18"/>
+                <w:lang w:val="es-ES"/>
+              </w:rPr>
+              <w:t xml:space="preserve"> Disco Duro.</w:t>
+            </w:r>
           </w:p>
         </w:tc>
       </w:tr>
@@ -603,6 +858,341 @@
             </w:tcBorders>
             <w:shd w:val="clear" w:color="auto" w:fill="auto"/>
           </w:tcPr>
+          <w:p>
+            <w:pPr>
+              <w:pStyle w:val="Prrafodelista"/>
+              <w:numPr>
+                <w:ilvl w:val="0"/>
+                <w:numId w:val="3"/>
+              </w:numPr>
+              <w:snapToGrid w:val="0"/>
+              <w:rPr>
+                <w:rFonts w:ascii="Tahoma" w:hAnsi="Tahoma" w:cs="Tahoma"/>
+                <w:sz w:val="18"/>
+                <w:szCs w:val="18"/>
+                <w:lang w:val="es-ES"/>
+              </w:rPr>
+            </w:pPr>
+            <w:r>
+              <w:rPr>
+                <w:rFonts w:ascii="Tahoma" w:hAnsi="Tahoma" w:cs="Tahoma"/>
+                <w:sz w:val="18"/>
+                <w:szCs w:val="18"/>
+                <w:lang w:val="es-ES"/>
+              </w:rPr>
+              <w:t xml:space="preserve">SO </w:t>
+            </w:r>
+            <w:r>
+              <w:rPr>
+                <w:rFonts w:ascii="Tahoma" w:hAnsi="Tahoma" w:cs="Tahoma"/>
+                <w:sz w:val="18"/>
+                <w:szCs w:val="18"/>
+                <w:lang w:val="es-ES"/>
+              </w:rPr>
+              <w:t>-</w:t>
+            </w:r>
+            <w:r>
+              <w:rPr>
+                <w:rFonts w:ascii="Tahoma" w:hAnsi="Tahoma" w:cs="Tahoma"/>
+                <w:sz w:val="18"/>
+                <w:szCs w:val="18"/>
+                <w:lang w:val="es-ES"/>
+              </w:rPr>
+              <w:t xml:space="preserve"> Windows 7 </w:t>
+            </w:r>
+            <w:proofErr w:type="spellStart"/>
+            <w:r>
+              <w:rPr>
+                <w:rFonts w:ascii="Tahoma" w:hAnsi="Tahoma" w:cs="Tahoma"/>
+                <w:sz w:val="18"/>
+                <w:szCs w:val="18"/>
+                <w:lang w:val="es-ES"/>
+              </w:rPr>
+              <w:t>professional</w:t>
+            </w:r>
+            <w:proofErr w:type="spellEnd"/>
+            <w:r>
+              <w:rPr>
+                <w:rFonts w:ascii="Tahoma" w:hAnsi="Tahoma" w:cs="Tahoma"/>
+                <w:sz w:val="18"/>
+                <w:szCs w:val="18"/>
+                <w:lang w:val="es-ES"/>
+              </w:rPr>
+              <w:t>.</w:t>
+            </w:r>
+          </w:p>
+          <w:p>
+            <w:pPr>
+              <w:pStyle w:val="Prrafodelista"/>
+              <w:numPr>
+                <w:ilvl w:val="0"/>
+                <w:numId w:val="3"/>
+              </w:numPr>
+              <w:snapToGrid w:val="0"/>
+              <w:rPr>
+                <w:rFonts w:ascii="Tahoma" w:hAnsi="Tahoma" w:cs="Tahoma"/>
+                <w:sz w:val="18"/>
+                <w:szCs w:val="18"/>
+                <w:lang w:val="es-ES"/>
+              </w:rPr>
+            </w:pPr>
+            <w:r>
+              <w:rPr>
+                <w:rFonts w:ascii="Tahoma" w:hAnsi="Tahoma" w:cs="Tahoma"/>
+                <w:sz w:val="18"/>
+                <w:szCs w:val="18"/>
+                <w:lang w:val="es-ES"/>
+              </w:rPr>
+              <w:t xml:space="preserve">Paquete de </w:t>
+            </w:r>
+            <w:proofErr w:type="spellStart"/>
+            <w:r>
+              <w:rPr>
+                <w:rFonts w:ascii="Tahoma" w:hAnsi="Tahoma" w:cs="Tahoma"/>
+                <w:sz w:val="18"/>
+                <w:szCs w:val="18"/>
+                <w:lang w:val="es-ES"/>
+              </w:rPr>
+              <w:t>ofimatica</w:t>
+            </w:r>
+            <w:proofErr w:type="spellEnd"/>
+          </w:p>
+          <w:p>
+            <w:pPr>
+              <w:pStyle w:val="Prrafodelista"/>
+              <w:numPr>
+                <w:ilvl w:val="0"/>
+                <w:numId w:val="3"/>
+              </w:numPr>
+              <w:snapToGrid w:val="0"/>
+              <w:rPr>
+                <w:rFonts w:ascii="Tahoma" w:hAnsi="Tahoma" w:cs="Tahoma"/>
+                <w:sz w:val="18"/>
+                <w:szCs w:val="18"/>
+                <w:lang w:val="es-ES"/>
+              </w:rPr>
+            </w:pPr>
+            <w:proofErr w:type="spellStart"/>
+            <w:r>
+              <w:rPr>
+                <w:rFonts w:ascii="Tahoma" w:hAnsi="Tahoma" w:cs="Tahoma"/>
+                <w:sz w:val="18"/>
+                <w:szCs w:val="18"/>
+                <w:lang w:val="es-ES"/>
+              </w:rPr>
+              <w:t>Mysql</w:t>
+            </w:r>
+            <w:proofErr w:type="spellEnd"/>
+            <w:r>
+              <w:rPr>
+                <w:rFonts w:ascii="Tahoma" w:hAnsi="Tahoma" w:cs="Tahoma"/>
+                <w:sz w:val="18"/>
+                <w:szCs w:val="18"/>
+                <w:lang w:val="es-ES"/>
+              </w:rPr>
+              <w:t xml:space="preserve"> </w:t>
+            </w:r>
+            <w:proofErr w:type="spellStart"/>
+            <w:r>
+              <w:rPr>
+                <w:rFonts w:ascii="Tahoma" w:hAnsi="Tahoma" w:cs="Tahoma"/>
+                <w:sz w:val="18"/>
+                <w:szCs w:val="18"/>
+                <w:lang w:val="es-ES"/>
+              </w:rPr>
+              <w:t>Community</w:t>
+            </w:r>
+            <w:proofErr w:type="spellEnd"/>
+          </w:p>
+          <w:p>
+            <w:pPr>
+              <w:pStyle w:val="Prrafodelista"/>
+              <w:numPr>
+                <w:ilvl w:val="0"/>
+                <w:numId w:val="3"/>
+              </w:numPr>
+              <w:snapToGrid w:val="0"/>
+              <w:rPr>
+                <w:rFonts w:ascii="Tahoma" w:hAnsi="Tahoma" w:cs="Tahoma"/>
+                <w:sz w:val="18"/>
+                <w:szCs w:val="18"/>
+                <w:lang w:val="es-ES"/>
+              </w:rPr>
+            </w:pPr>
+            <w:proofErr w:type="spellStart"/>
+            <w:r>
+              <w:rPr>
+                <w:rFonts w:ascii="Tahoma" w:hAnsi="Tahoma" w:cs="Tahoma"/>
+                <w:sz w:val="18"/>
+                <w:szCs w:val="18"/>
+                <w:lang w:val="es-ES"/>
+              </w:rPr>
+              <w:t>Xampp</w:t>
+            </w:r>
+            <w:proofErr w:type="spellEnd"/>
+          </w:p>
+          <w:p>
+            <w:pPr>
+              <w:pStyle w:val="Prrafodelista"/>
+              <w:numPr>
+                <w:ilvl w:val="0"/>
+                <w:numId w:val="3"/>
+              </w:numPr>
+              <w:snapToGrid w:val="0"/>
+              <w:rPr>
+                <w:rFonts w:ascii="Tahoma" w:hAnsi="Tahoma" w:cs="Tahoma"/>
+                <w:sz w:val="18"/>
+                <w:szCs w:val="18"/>
+                <w:lang w:val="es-ES"/>
+              </w:rPr>
+            </w:pPr>
+            <w:r>
+              <w:rPr>
+                <w:rFonts w:ascii="Tahoma" w:hAnsi="Tahoma" w:cs="Tahoma"/>
+                <w:sz w:val="18"/>
+                <w:szCs w:val="18"/>
+                <w:lang w:val="es-ES"/>
+              </w:rPr>
+              <w:t>Eclipse</w:t>
+            </w:r>
+          </w:p>
+          <w:p>
+            <w:pPr>
+              <w:pStyle w:val="Prrafodelista"/>
+              <w:numPr>
+                <w:ilvl w:val="0"/>
+                <w:numId w:val="3"/>
+              </w:numPr>
+              <w:snapToGrid w:val="0"/>
+              <w:rPr>
+                <w:rFonts w:ascii="Tahoma" w:hAnsi="Tahoma" w:cs="Tahoma"/>
+                <w:sz w:val="18"/>
+                <w:szCs w:val="18"/>
+                <w:lang w:val="es-ES"/>
+              </w:rPr>
+            </w:pPr>
+            <w:r>
+              <w:rPr>
+                <w:rFonts w:ascii="Tahoma" w:hAnsi="Tahoma" w:cs="Tahoma"/>
+                <w:sz w:val="18"/>
+                <w:szCs w:val="18"/>
+                <w:lang w:val="es-ES"/>
+              </w:rPr>
+              <w:t xml:space="preserve">Sublime </w:t>
+            </w:r>
+            <w:proofErr w:type="spellStart"/>
+            <w:r>
+              <w:rPr>
+                <w:rFonts w:ascii="Tahoma" w:hAnsi="Tahoma" w:cs="Tahoma"/>
+                <w:sz w:val="18"/>
+                <w:szCs w:val="18"/>
+                <w:lang w:val="es-ES"/>
+              </w:rPr>
+              <w:t>text</w:t>
+            </w:r>
+            <w:proofErr w:type="spellEnd"/>
+            <w:r>
+              <w:rPr>
+                <w:rFonts w:ascii="Tahoma" w:hAnsi="Tahoma" w:cs="Tahoma"/>
+                <w:sz w:val="18"/>
+                <w:szCs w:val="18"/>
+                <w:lang w:val="es-ES"/>
+              </w:rPr>
+              <w:t xml:space="preserve"> 3 free versión</w:t>
+            </w:r>
+          </w:p>
+          <w:p>
+            <w:pPr>
+              <w:pStyle w:val="Prrafodelista"/>
+              <w:numPr>
+                <w:ilvl w:val="0"/>
+                <w:numId w:val="3"/>
+              </w:numPr>
+              <w:snapToGrid w:val="0"/>
+              <w:rPr>
+                <w:rFonts w:ascii="Tahoma" w:hAnsi="Tahoma" w:cs="Tahoma"/>
+                <w:sz w:val="18"/>
+                <w:szCs w:val="18"/>
+                <w:lang w:val="es-ES"/>
+              </w:rPr>
+            </w:pPr>
+            <w:proofErr w:type="spellStart"/>
+            <w:r>
+              <w:rPr>
+                <w:rFonts w:ascii="Tahoma" w:hAnsi="Tahoma" w:cs="Tahoma"/>
+                <w:sz w:val="18"/>
+                <w:szCs w:val="18"/>
+                <w:lang w:val="es-ES"/>
+              </w:rPr>
+              <w:t>Dbeaver</w:t>
+            </w:r>
+            <w:proofErr w:type="spellEnd"/>
+          </w:p>
+          <w:p>
+            <w:pPr>
+              <w:pStyle w:val="Prrafodelista"/>
+              <w:numPr>
+                <w:ilvl w:val="0"/>
+                <w:numId w:val="3"/>
+              </w:numPr>
+              <w:snapToGrid w:val="0"/>
+              <w:rPr>
+                <w:rFonts w:ascii="Tahoma" w:hAnsi="Tahoma" w:cs="Tahoma"/>
+                <w:sz w:val="18"/>
+                <w:szCs w:val="18"/>
+                <w:lang w:val="es-ES"/>
+              </w:rPr>
+            </w:pPr>
+            <w:proofErr w:type="spellStart"/>
+            <w:r>
+              <w:rPr>
+                <w:rFonts w:ascii="Tahoma" w:hAnsi="Tahoma" w:cs="Tahoma"/>
+                <w:sz w:val="18"/>
+                <w:szCs w:val="18"/>
+                <w:lang w:val="es-ES"/>
+              </w:rPr>
+              <w:t>Git</w:t>
+            </w:r>
+            <w:proofErr w:type="spellEnd"/>
+            <w:r>
+              <w:rPr>
+                <w:rFonts w:ascii="Tahoma" w:hAnsi="Tahoma" w:cs="Tahoma"/>
+                <w:sz w:val="18"/>
+                <w:szCs w:val="18"/>
+                <w:lang w:val="es-ES"/>
+              </w:rPr>
+              <w:t xml:space="preserve"> local</w:t>
+            </w:r>
+          </w:p>
+          <w:p>
+            <w:pPr>
+              <w:pStyle w:val="Prrafodelista"/>
+              <w:numPr>
+                <w:ilvl w:val="0"/>
+                <w:numId w:val="3"/>
+              </w:numPr>
+              <w:snapToGrid w:val="0"/>
+              <w:rPr>
+                <w:rFonts w:ascii="Tahoma" w:hAnsi="Tahoma" w:cs="Tahoma"/>
+                <w:sz w:val="18"/>
+                <w:szCs w:val="18"/>
+                <w:lang w:val="es-ES"/>
+              </w:rPr>
+            </w:pPr>
+            <w:proofErr w:type="spellStart"/>
+            <w:r>
+              <w:rPr>
+                <w:rFonts w:ascii="Tahoma" w:hAnsi="Tahoma" w:cs="Tahoma"/>
+                <w:sz w:val="18"/>
+                <w:szCs w:val="18"/>
+                <w:lang w:val="es-ES"/>
+              </w:rPr>
+              <w:t>FileZilla</w:t>
+            </w:r>
+            <w:bookmarkStart w:id="0" w:name="_GoBack"/>
+            <w:bookmarkEnd w:id="0"/>
+            <w:proofErr w:type="spellEnd"/>
+          </w:p>
           <w:p>
             <w:pPr>
               <w:snapToGrid w:val="0"/>
@@ -1117,8 +1707,19 @@
                 <w:szCs w:val="18"/>
                 <w:lang w:val="es-ES"/>
               </w:rPr>
-              <w:t>Políticas de desarrollo de software DANE</w:t>
-            </w:r>
+              <w:t xml:space="preserve">Políticas de desarrollo de software </w:t>
+            </w:r>
+            <w:proofErr w:type="spellStart"/>
+            <w:r>
+              <w:rPr>
+                <w:rFonts w:ascii="Tahoma" w:hAnsi="Tahoma" w:cs="Tahoma"/>
+                <w:sz w:val="18"/>
+                <w:szCs w:val="18"/>
+                <w:lang w:val="es-ES"/>
+              </w:rPr>
+              <w:t>DANE</w:t>
+            </w:r>
+            <w:proofErr w:type="spellEnd"/>
           </w:p>
         </w:tc>
         <w:tc>
@@ -2607,8 +3208,20 @@
               <w:sz w:val="16"/>
               <w:lang w:val="es-ES_tradnl"/>
             </w:rPr>
-            <w:t>SIN-040-PD-01-r1</w:t>
+            <w:t>SIN-040-PD-01-</w:t>
           </w:r>
+          <w:proofErr w:type="spellStart"/>
+          <w:r>
+            <w:rPr>
+              <w:rFonts w:ascii="Tahoma" w:hAnsi="Tahoma"/>
+              <w:b w:val="0"/>
+              <w:bCs/>
+              <w:sz w:val="16"/>
+              <w:lang w:val="es-ES_tradnl"/>
+            </w:rPr>
+            <w:t>r1</w:t>
+          </w:r>
+          <w:proofErr w:type="spellEnd"/>
         </w:p>
         <w:p>
           <w:pPr>
@@ -2954,8 +3567,240 @@
       </w:pPr>
     </w:lvl>
   </w:abstractNum>
+  <w:abstractNum w:abstractNumId="1">
+    <w:nsid w:val="56956083"/>
+    <w:multiLevelType w:val="hybridMultilevel"/>
+    <w:tmpl w:val="B1686DBC"/>
+    <w:lvl w:ilvl="0" w:tplc="240A0001">
+      <w:start w:val="1"/>
+      <w:numFmt w:val="bullet"/>
+      <w:lvlText w:val=""/>
+      <w:lvlJc w:val="left"/>
+      <w:pPr>
+        <w:ind w:left="720" w:hanging="360"/>
+      </w:pPr>
+      <w:rPr>
+        <w:rFonts w:ascii="Symbol" w:hAnsi="Symbol" w:hint="default"/>
+      </w:rPr>
+    </w:lvl>
+    <w:lvl w:ilvl="1" w:tplc="240A0003" w:tentative="1">
+      <w:start w:val="1"/>
+      <w:numFmt w:val="bullet"/>
+      <w:lvlText w:val="o"/>
+      <w:lvlJc w:val="left"/>
+      <w:pPr>
+        <w:ind w:left="1440" w:hanging="360"/>
+      </w:pPr>
+      <w:rPr>
+        <w:rFonts w:ascii="Courier New" w:hAnsi="Courier New" w:cs="Courier New" w:hint="default"/>
+      </w:rPr>
+    </w:lvl>
+    <w:lvl w:ilvl="2" w:tplc="240A0005" w:tentative="1">
+      <w:start w:val="1"/>
+      <w:numFmt w:val="bullet"/>
+      <w:lvlText w:val=""/>
+      <w:lvlJc w:val="left"/>
+      <w:pPr>
+        <w:ind w:left="2160" w:hanging="360"/>
+      </w:pPr>
+      <w:rPr>
+        <w:rFonts w:ascii="Wingdings" w:hAnsi="Wingdings" w:hint="default"/>
+      </w:rPr>
+    </w:lvl>
+    <w:lvl w:ilvl="3" w:tplc="240A0001" w:tentative="1">
+      <w:start w:val="1"/>
+      <w:numFmt w:val="bullet"/>
+      <w:lvlText w:val=""/>
+      <w:lvlJc w:val="left"/>
+      <w:pPr>
+        <w:ind w:left="2880" w:hanging="360"/>
+      </w:pPr>
+      <w:rPr>
+        <w:rFonts w:ascii="Symbol" w:hAnsi="Symbol" w:hint="default"/>
+      </w:rPr>
+    </w:lvl>
+    <w:lvl w:ilvl="4" w:tplc="240A0003" w:tentative="1">
+      <w:start w:val="1"/>
+      <w:numFmt w:val="bullet"/>
+      <w:lvlText w:val="o"/>
+      <w:lvlJc w:val="left"/>
+      <w:pPr>
+        <w:ind w:left="3600" w:hanging="360"/>
+      </w:pPr>
+      <w:rPr>
+        <w:rFonts w:ascii="Courier New" w:hAnsi="Courier New" w:cs="Courier New" w:hint="default"/>
+      </w:rPr>
+    </w:lvl>
+    <w:lvl w:ilvl="5" w:tplc="240A0005" w:tentative="1">
+      <w:start w:val="1"/>
+      <w:numFmt w:val="bullet"/>
+      <w:lvlText w:val=""/>
+      <w:lvlJc w:val="left"/>
+      <w:pPr>
+        <w:ind w:left="4320" w:hanging="360"/>
+      </w:pPr>
+      <w:rPr>
+        <w:rFonts w:ascii="Wingdings" w:hAnsi="Wingdings" w:hint="default"/>
+      </w:rPr>
+    </w:lvl>
+    <w:lvl w:ilvl="6" w:tplc="240A0001" w:tentative="1">
+      <w:start w:val="1"/>
+      <w:numFmt w:val="bullet"/>
+      <w:lvlText w:val=""/>
+      <w:lvlJc w:val="left"/>
+      <w:pPr>
+        <w:ind w:left="5040" w:hanging="360"/>
+      </w:pPr>
+      <w:rPr>
+        <w:rFonts w:ascii="Symbol" w:hAnsi="Symbol" w:hint="default"/>
+      </w:rPr>
+    </w:lvl>
+    <w:lvl w:ilvl="7" w:tplc="240A0003" w:tentative="1">
+      <w:start w:val="1"/>
+      <w:numFmt w:val="bullet"/>
+      <w:lvlText w:val="o"/>
+      <w:lvlJc w:val="left"/>
+      <w:pPr>
+        <w:ind w:left="5760" w:hanging="360"/>
+      </w:pPr>
+      <w:rPr>
+        <w:rFonts w:ascii="Courier New" w:hAnsi="Courier New" w:cs="Courier New" w:hint="default"/>
+      </w:rPr>
+    </w:lvl>
+    <w:lvl w:ilvl="8" w:tplc="240A0005" w:tentative="1">
+      <w:start w:val="1"/>
+      <w:numFmt w:val="bullet"/>
+      <w:lvlText w:val=""/>
+      <w:lvlJc w:val="left"/>
+      <w:pPr>
+        <w:ind w:left="6480" w:hanging="360"/>
+      </w:pPr>
+      <w:rPr>
+        <w:rFonts w:ascii="Wingdings" w:hAnsi="Wingdings" w:hint="default"/>
+      </w:rPr>
+    </w:lvl>
+  </w:abstractNum>
+  <w:abstractNum w:abstractNumId="2">
+    <w:nsid w:val="7E107C6B"/>
+    <w:multiLevelType w:val="hybridMultilevel"/>
+    <w:tmpl w:val="B41871E2"/>
+    <w:lvl w:ilvl="0" w:tplc="240A0001">
+      <w:start w:val="1"/>
+      <w:numFmt w:val="bullet"/>
+      <w:lvlText w:val=""/>
+      <w:lvlJc w:val="left"/>
+      <w:pPr>
+        <w:ind w:left="720" w:hanging="360"/>
+      </w:pPr>
+      <w:rPr>
+        <w:rFonts w:ascii="Symbol" w:hAnsi="Symbol" w:hint="default"/>
+      </w:rPr>
+    </w:lvl>
+    <w:lvl w:ilvl="1" w:tplc="240A0003" w:tentative="1">
+      <w:start w:val="1"/>
+      <w:numFmt w:val="bullet"/>
+      <w:lvlText w:val="o"/>
+      <w:lvlJc w:val="left"/>
+      <w:pPr>
+        <w:ind w:left="1440" w:hanging="360"/>
+      </w:pPr>
+      <w:rPr>
+        <w:rFonts w:ascii="Courier New" w:hAnsi="Courier New" w:cs="Courier New" w:hint="default"/>
+      </w:rPr>
+    </w:lvl>
+    <w:lvl w:ilvl="2" w:tplc="240A0005" w:tentative="1">
+      <w:start w:val="1"/>
+      <w:numFmt w:val="bullet"/>
+      <w:lvlText w:val=""/>
+      <w:lvlJc w:val="left"/>
+      <w:pPr>
+        <w:ind w:left="2160" w:hanging="360"/>
+      </w:pPr>
+      <w:rPr>
+        <w:rFonts w:ascii="Wingdings" w:hAnsi="Wingdings" w:hint="default"/>
+      </w:rPr>
+    </w:lvl>
+    <w:lvl w:ilvl="3" w:tplc="240A0001" w:tentative="1">
+      <w:start w:val="1"/>
+      <w:numFmt w:val="bullet"/>
+      <w:lvlText w:val=""/>
+      <w:lvlJc w:val="left"/>
+      <w:pPr>
+        <w:ind w:left="2880" w:hanging="360"/>
+      </w:pPr>
+      <w:rPr>
+        <w:rFonts w:ascii="Symbol" w:hAnsi="Symbol" w:hint="default"/>
+      </w:rPr>
+    </w:lvl>
+    <w:lvl w:ilvl="4" w:tplc="240A0003" w:tentative="1">
+      <w:start w:val="1"/>
+      <w:numFmt w:val="bullet"/>
+      <w:lvlText w:val="o"/>
+      <w:lvlJc w:val="left"/>
+      <w:pPr>
+        <w:ind w:left="3600" w:hanging="360"/>
+      </w:pPr>
+      <w:rPr>
+        <w:rFonts w:ascii="Courier New" w:hAnsi="Courier New" w:cs="Courier New" w:hint="default"/>
+      </w:rPr>
+    </w:lvl>
+    <w:lvl w:ilvl="5" w:tplc="240A0005" w:tentative="1">
+      <w:start w:val="1"/>
+      <w:numFmt w:val="bullet"/>
+      <w:lvlText w:val=""/>
+      <w:lvlJc w:val="left"/>
+      <w:pPr>
+        <w:ind w:left="4320" w:hanging="360"/>
+      </w:pPr>
+      <w:rPr>
+        <w:rFonts w:ascii="Wingdings" w:hAnsi="Wingdings" w:hint="default"/>
+      </w:rPr>
+    </w:lvl>
+    <w:lvl w:ilvl="6" w:tplc="240A0001" w:tentative="1">
+      <w:start w:val="1"/>
+      <w:numFmt w:val="bullet"/>
+      <w:lvlText w:val=""/>
+      <w:lvlJc w:val="left"/>
+      <w:pPr>
+        <w:ind w:left="5040" w:hanging="360"/>
+      </w:pPr>
+      <w:rPr>
+        <w:rFonts w:ascii="Symbol" w:hAnsi="Symbol" w:hint="default"/>
+      </w:rPr>
+    </w:lvl>
+    <w:lvl w:ilvl="7" w:tplc="240A0003" w:tentative="1">
+      <w:start w:val="1"/>
+      <w:numFmt w:val="bullet"/>
+      <w:lvlText w:val="o"/>
+      <w:lvlJc w:val="left"/>
+      <w:pPr>
+        <w:ind w:left="5760" w:hanging="360"/>
+      </w:pPr>
+      <w:rPr>
+        <w:rFonts w:ascii="Courier New" w:hAnsi="Courier New" w:cs="Courier New" w:hint="default"/>
+      </w:rPr>
+    </w:lvl>
+    <w:lvl w:ilvl="8" w:tplc="240A0005" w:tentative="1">
+      <w:start w:val="1"/>
+      <w:numFmt w:val="bullet"/>
+      <w:lvlText w:val=""/>
+      <w:lvlJc w:val="left"/>
+      <w:pPr>
+        <w:ind w:left="6480" w:hanging="360"/>
+      </w:pPr>
+      <w:rPr>
+        <w:rFonts w:ascii="Wingdings" w:hAnsi="Wingdings" w:hint="default"/>
+      </w:rPr>
+    </w:lvl>
+  </w:abstractNum>
   <w:num w:numId="1">
     <w:abstractNumId w:val="0"/>
+  </w:num>
+  <w:num w:numId="2">
+    <w:abstractNumId w:val="1"/>
+  </w:num>
+  <w:num w:numId="3">
+    <w:abstractNumId w:val="2"/>
   </w:num>
 </w:numbering>
 </file>
@@ -3450,6 +4295,17 @@
       <w:lang w:val="en-US" w:eastAsia="ar-SA"/>
     </w:rPr>
   </w:style>
+  <w:style w:type="paragraph" w:styleId="Prrafodelista">
+    <w:name w:val="List Paragraph"/>
+    <w:basedOn w:val="Normal"/>
+    <w:uiPriority w:val="34"/>
+    <w:qFormat/>
+    <w:rsid w:val="00FA480A"/>
+    <w:pPr>
+      <w:ind w:left="720"/>
+      <w:contextualSpacing/>
+    </w:pPr>
+  </w:style>
 </w:styles>
 </file>
 
@@ -3942,6 +4798,17 @@
       <w:sz w:val="18"/>
       <w:lang w:val="en-US" w:eastAsia="ar-SA"/>
     </w:rPr>
+  </w:style>
+  <w:style w:type="paragraph" w:styleId="Prrafodelista">
+    <w:name w:val="List Paragraph"/>
+    <w:basedOn w:val="Normal"/>
+    <w:uiPriority w:val="34"/>
+    <w:qFormat/>
+    <w:rsid w:val="00FA480A"/>
+    <w:pPr>
+      <w:ind w:left="720"/>
+      <w:contextualSpacing/>
+    </w:pPr>
   </w:style>
 </w:styles>
 </file>

</xml_diff>

<commit_message>
Documentacion SIN completa, falta revisión para ajustes y aprovación
</commit_message>
<xml_diff>
--- a/docs/Soportes Informaticos/SIN-040-PD-01-r1(5-09-13) Lista de chequeo Preparación Entorno de Desarrollo.docx
+++ b/docs/Soportes Informaticos/SIN-040-PD-01-r1(5-09-13) Lista de chequeo Preparación Entorno de Desarrollo.docx
@@ -2440,57 +2440,24 @@
                 <w:lang w:val="es-ES"/>
               </w:rPr>
             </w:pPr>
-            <w:proofErr w:type="spellStart"/>
-            <w:r>
-              <w:rPr>
-                <w:rFonts w:ascii="Tahoma" w:hAnsi="Tahoma" w:cs="Tahoma"/>
-                <w:sz w:val="18"/>
-                <w:szCs w:val="18"/>
-                <w:lang w:val="es-ES"/>
-              </w:rPr>
-              <w:t>Dbeaver</w:t>
-            </w:r>
-            <w:proofErr w:type="spellEnd"/>
-            <w:r>
-              <w:rPr>
-                <w:rFonts w:ascii="Tahoma" w:hAnsi="Tahoma" w:cs="Tahoma"/>
-                <w:sz w:val="18"/>
-                <w:szCs w:val="18"/>
-                <w:lang w:val="es-ES"/>
-              </w:rPr>
-              <w:t xml:space="preserve">, </w:t>
-            </w:r>
-            <w:proofErr w:type="spellStart"/>
-            <w:r>
-              <w:rPr>
-                <w:rFonts w:ascii="Tahoma" w:hAnsi="Tahoma" w:cs="Tahoma"/>
-                <w:sz w:val="18"/>
-                <w:szCs w:val="18"/>
-                <w:lang w:val="es-ES"/>
-              </w:rPr>
-              <w:t>phpmyadmin</w:t>
-            </w:r>
-            <w:proofErr w:type="spellEnd"/>
-            <w:r>
-              <w:rPr>
-                <w:rFonts w:ascii="Tahoma" w:hAnsi="Tahoma" w:cs="Tahoma"/>
-                <w:sz w:val="18"/>
-                <w:szCs w:val="18"/>
-                <w:lang w:val="es-ES"/>
-              </w:rPr>
-              <w:t xml:space="preserve">, </w:t>
-            </w:r>
-            <w:proofErr w:type="spellStart"/>
-            <w:r>
-              <w:rPr>
-                <w:rFonts w:ascii="Tahoma" w:hAnsi="Tahoma" w:cs="Tahoma"/>
-                <w:sz w:val="18"/>
-                <w:szCs w:val="18"/>
-                <w:lang w:val="es-ES"/>
-              </w:rPr>
-              <w:t>MysqWorkbench</w:t>
-            </w:r>
-            <w:proofErr w:type="spellEnd"/>
+            <w:r>
+              <w:rPr>
+                <w:rFonts w:ascii="Tahoma" w:hAnsi="Tahoma" w:cs="Tahoma"/>
+                <w:sz w:val="18"/>
+                <w:szCs w:val="18"/>
+                <w:lang w:val="es-ES"/>
+              </w:rPr>
+              <w:t>Dbeaver, phpMyA</w:t>
+            </w:r>
+            <w:r>
+              <w:rPr>
+                <w:rFonts w:ascii="Tahoma" w:hAnsi="Tahoma" w:cs="Tahoma"/>
+                <w:sz w:val="18"/>
+                <w:szCs w:val="18"/>
+                <w:lang w:val="es-ES"/>
+              </w:rPr>
+              <w:t>dmin, MysqWorkbench</w:t>
+            </w:r>
           </w:p>
         </w:tc>
         <w:tc>
@@ -3539,7 +3506,10 @@
             <w:fldChar w:fldCharType="separate"/>
           </w:r>
           <w:r>
-            <w:t>2</w:t>
+            <w:rPr>
+              <w:noProof/>
+            </w:rPr>
+            <w:t>1</w:t>
           </w:r>
           <w:r>
             <w:fldChar w:fldCharType="end"/>

</xml_diff>

<commit_message>
Documentación revisada por lidel del proyecto, falta documento de pruebas
</commit_message>
<xml_diff>
--- a/docs/Soportes Informaticos/SIN-040-PD-01-r1(5-09-13) Lista de chequeo Preparación Entorno de Desarrollo.docx
+++ b/docs/Soportes Informaticos/SIN-040-PD-01-r1(5-09-13) Lista de chequeo Preparación Entorno de Desarrollo.docx
@@ -71,29 +71,17 @@
                 <w:szCs w:val="18"/>
                 <w:lang w:val="es-ES"/>
               </w:rPr>
-              <w:t xml:space="preserve">INFORMACIÓN GENERAL DE </w:t>
-            </w:r>
-            <w:proofErr w:type="spellStart"/>
+              <w:t>INFORMACIÓN GENERAL DE PROY</w:t>
+            </w:r>
             <w:r>
               <w:rPr>
                 <w:rFonts w:ascii="Tahoma" w:hAnsi="Tahoma" w:cs="Tahoma"/>
                 <w:color w:val="00000A"/>
                 <w:sz w:val="18"/>
                 <w:szCs w:val="18"/>
-                <w:lang w:val="es-ES"/>
-              </w:rPr>
-              <w:t>PROY</w:t>
-            </w:r>
-            <w:r>
-              <w:rPr>
-                <w:rFonts w:ascii="Tahoma" w:hAnsi="Tahoma" w:cs="Tahoma"/>
-                <w:color w:val="00000A"/>
-                <w:sz w:val="18"/>
-                <w:szCs w:val="18"/>
               </w:rPr>
               <w:t>ECTO</w:t>
             </w:r>
-            <w:proofErr w:type="spellEnd"/>
           </w:p>
         </w:tc>
       </w:tr>
@@ -176,18 +164,8 @@
                 <w:b/>
                 <w:szCs w:val="18"/>
               </w:rPr>
-              <w:t xml:space="preserve">Encuesta de vacantes – </w:t>
-            </w:r>
-            <w:proofErr w:type="spellStart"/>
-            <w:r>
-              <w:rPr>
-                <w:rFonts w:ascii="Tahoma" w:hAnsi="Tahoma" w:cs="Tahoma"/>
-                <w:b/>
-                <w:szCs w:val="18"/>
-              </w:rPr>
-              <w:t>EVAC</w:t>
-            </w:r>
-            <w:proofErr w:type="spellEnd"/>
+              <w:t>Encuesta de vacantes – EVAC</w:t>
+            </w:r>
           </w:p>
         </w:tc>
       </w:tr>
@@ -616,19 +594,8 @@
                 <w:szCs w:val="18"/>
                 <w:lang w:val="es-ES"/>
               </w:rPr>
-              <w:t xml:space="preserve">DELL </w:t>
-            </w:r>
-            <w:proofErr w:type="spellStart"/>
-            <w:r>
-              <w:rPr>
-                <w:rFonts w:ascii="Tahoma" w:hAnsi="Tahoma" w:cs="Tahoma"/>
-                <w:sz w:val="18"/>
-                <w:szCs w:val="18"/>
-                <w:lang w:val="es-ES"/>
-              </w:rPr>
-              <w:t>Optiplex</w:t>
-            </w:r>
-            <w:proofErr w:type="spellEnd"/>
+              <w:t>DELL Optiplex</w:t>
+            </w:r>
             <w:r>
               <w:rPr>
                 <w:rFonts w:ascii="Tahoma" w:hAnsi="Tahoma" w:cs="Tahoma"/>
@@ -661,47 +628,7 @@
                 <w:szCs w:val="18"/>
                 <w:lang w:val="es-ES"/>
               </w:rPr>
-              <w:t xml:space="preserve">Procesador Intel </w:t>
-            </w:r>
-            <w:proofErr w:type="spellStart"/>
-            <w:r>
-              <w:rPr>
-                <w:rFonts w:ascii="Tahoma" w:hAnsi="Tahoma" w:cs="Tahoma"/>
-                <w:sz w:val="18"/>
-                <w:szCs w:val="18"/>
-                <w:lang w:val="es-ES"/>
-              </w:rPr>
-              <w:t>Core</w:t>
-            </w:r>
-            <w:proofErr w:type="spellEnd"/>
-            <w:r>
-              <w:rPr>
-                <w:rFonts w:ascii="Tahoma" w:hAnsi="Tahoma" w:cs="Tahoma"/>
-                <w:sz w:val="18"/>
-                <w:szCs w:val="18"/>
-                <w:lang w:val="es-ES"/>
-              </w:rPr>
-              <w:t xml:space="preserve"> </w:t>
-            </w:r>
-            <w:proofErr w:type="spellStart"/>
-            <w:r>
-              <w:rPr>
-                <w:rFonts w:ascii="Tahoma" w:hAnsi="Tahoma" w:cs="Tahoma"/>
-                <w:sz w:val="18"/>
-                <w:szCs w:val="18"/>
-                <w:lang w:val="es-ES"/>
-              </w:rPr>
-              <w:t>i5</w:t>
-            </w:r>
-            <w:proofErr w:type="spellEnd"/>
-            <w:r>
-              <w:rPr>
-                <w:rFonts w:ascii="Tahoma" w:hAnsi="Tahoma" w:cs="Tahoma"/>
-                <w:sz w:val="18"/>
-                <w:szCs w:val="18"/>
-                <w:lang w:val="es-ES"/>
-              </w:rPr>
-              <w:t xml:space="preserve"> 4570.</w:t>
+              <w:t>Procesador Intel Core i5 4570.</w:t>
             </w:r>
           </w:p>
           <w:p>
@@ -719,45 +646,14 @@
                 <w:lang w:val="es-ES"/>
               </w:rPr>
             </w:pPr>
-            <w:proofErr w:type="spellStart"/>
-            <w:r>
-              <w:rPr>
-                <w:rFonts w:ascii="Tahoma" w:hAnsi="Tahoma" w:cs="Tahoma"/>
-                <w:sz w:val="18"/>
-                <w:szCs w:val="18"/>
-                <w:lang w:val="es-ES"/>
-              </w:rPr>
-              <w:t>4Gb</w:t>
-            </w:r>
-            <w:proofErr w:type="spellEnd"/>
-            <w:r>
-              <w:rPr>
-                <w:rFonts w:ascii="Tahoma" w:hAnsi="Tahoma" w:cs="Tahoma"/>
-                <w:sz w:val="18"/>
-                <w:szCs w:val="18"/>
-                <w:lang w:val="es-ES"/>
-              </w:rPr>
-              <w:t xml:space="preserve"> memoria </w:t>
-            </w:r>
-            <w:proofErr w:type="spellStart"/>
-            <w:r>
-              <w:rPr>
-                <w:rFonts w:ascii="Tahoma" w:hAnsi="Tahoma" w:cs="Tahoma"/>
-                <w:sz w:val="18"/>
-                <w:szCs w:val="18"/>
-                <w:lang w:val="es-ES"/>
-              </w:rPr>
-              <w:t>ram</w:t>
-            </w:r>
-            <w:proofErr w:type="spellEnd"/>
-            <w:r>
-              <w:rPr>
-                <w:rFonts w:ascii="Tahoma" w:hAnsi="Tahoma" w:cs="Tahoma"/>
-                <w:sz w:val="18"/>
-                <w:szCs w:val="18"/>
-                <w:lang w:val="es-ES"/>
-              </w:rPr>
-              <w:t>.</w:t>
+            <w:r>
+              <w:rPr>
+                <w:rFonts w:ascii="Tahoma" w:hAnsi="Tahoma" w:cs="Tahoma"/>
+                <w:sz w:val="18"/>
+                <w:szCs w:val="18"/>
+                <w:lang w:val="es-ES"/>
+              </w:rPr>
+              <w:t>4Gb memoria ram.</w:t>
             </w:r>
           </w:p>
           <w:p>
@@ -782,27 +678,7 @@
                 <w:szCs w:val="18"/>
                 <w:lang w:val="es-ES"/>
               </w:rPr>
-              <w:t xml:space="preserve">Red Ethernet – </w:t>
-            </w:r>
-            <w:proofErr w:type="spellStart"/>
-            <w:r>
-              <w:rPr>
-                <w:rFonts w:ascii="Tahoma" w:hAnsi="Tahoma" w:cs="Tahoma"/>
-                <w:sz w:val="18"/>
-                <w:szCs w:val="18"/>
-                <w:lang w:val="es-ES"/>
-              </w:rPr>
-              <w:t>wiffi</w:t>
-            </w:r>
-            <w:proofErr w:type="spellEnd"/>
-            <w:r>
-              <w:rPr>
-                <w:rFonts w:ascii="Tahoma" w:hAnsi="Tahoma" w:cs="Tahoma"/>
-                <w:sz w:val="18"/>
-                <w:szCs w:val="18"/>
-                <w:lang w:val="es-ES"/>
-              </w:rPr>
-              <w:t>.</w:t>
+              <w:t>Red Ethernet – wiffi.</w:t>
             </w:r>
           </w:p>
           <w:p>
@@ -820,25 +696,14 @@
                 <w:lang w:val="es-ES"/>
               </w:rPr>
             </w:pPr>
-            <w:proofErr w:type="spellStart"/>
-            <w:r>
-              <w:rPr>
-                <w:rFonts w:ascii="Tahoma" w:hAnsi="Tahoma" w:cs="Tahoma"/>
-                <w:sz w:val="18"/>
-                <w:szCs w:val="18"/>
-                <w:lang w:val="es-ES"/>
-              </w:rPr>
-              <w:t>500Gb</w:t>
-            </w:r>
-            <w:proofErr w:type="spellEnd"/>
-            <w:r>
-              <w:rPr>
-                <w:rFonts w:ascii="Tahoma" w:hAnsi="Tahoma" w:cs="Tahoma"/>
-                <w:sz w:val="18"/>
-                <w:szCs w:val="18"/>
-                <w:lang w:val="es-ES"/>
-              </w:rPr>
-              <w:t xml:space="preserve"> Disco Duro.</w:t>
+            <w:r>
+              <w:rPr>
+                <w:rFonts w:ascii="Tahoma" w:hAnsi="Tahoma" w:cs="Tahoma"/>
+                <w:sz w:val="18"/>
+                <w:szCs w:val="18"/>
+                <w:lang w:val="es-ES"/>
+              </w:rPr>
+              <w:t>500Gb Disco Duro.</w:t>
             </w:r>
           </w:p>
         </w:tc>
@@ -915,27 +780,7 @@
                 <w:szCs w:val="18"/>
                 <w:lang w:val="es-ES"/>
               </w:rPr>
-              <w:t xml:space="preserve">SO - Windows 7 </w:t>
-            </w:r>
-            <w:proofErr w:type="spellStart"/>
-            <w:r>
-              <w:rPr>
-                <w:rFonts w:ascii="Tahoma" w:hAnsi="Tahoma" w:cs="Tahoma"/>
-                <w:sz w:val="18"/>
-                <w:szCs w:val="18"/>
-                <w:lang w:val="es-ES"/>
-              </w:rPr>
-              <w:t>professional</w:t>
-            </w:r>
-            <w:proofErr w:type="spellEnd"/>
-            <w:r>
-              <w:rPr>
-                <w:rFonts w:ascii="Tahoma" w:hAnsi="Tahoma" w:cs="Tahoma"/>
-                <w:sz w:val="18"/>
-                <w:szCs w:val="18"/>
-                <w:lang w:val="es-ES"/>
-              </w:rPr>
-              <w:t>.</w:t>
+              <w:t>SO - Windows 7 professional.</w:t>
             </w:r>
           </w:p>
           <w:p>
@@ -960,19 +805,8 @@
                 <w:szCs w:val="18"/>
                 <w:lang w:val="es-ES"/>
               </w:rPr>
-              <w:t xml:space="preserve">Paquete de </w:t>
-            </w:r>
-            <w:proofErr w:type="spellStart"/>
-            <w:r>
-              <w:rPr>
-                <w:rFonts w:ascii="Tahoma" w:hAnsi="Tahoma" w:cs="Tahoma"/>
-                <w:sz w:val="18"/>
-                <w:szCs w:val="18"/>
-                <w:lang w:val="es-ES"/>
-              </w:rPr>
-              <w:t>ofimatica</w:t>
-            </w:r>
-            <w:proofErr w:type="spellEnd"/>
+              <w:t>Paquete de ofimatica</w:t>
+            </w:r>
           </w:p>
           <w:p>
             <w:pPr>
@@ -989,37 +823,15 @@
                 <w:lang w:val="es-ES"/>
               </w:rPr>
             </w:pPr>
-            <w:proofErr w:type="spellStart"/>
-            <w:r>
-              <w:rPr>
-                <w:rFonts w:ascii="Tahoma" w:hAnsi="Tahoma" w:cs="Tahoma"/>
-                <w:sz w:val="18"/>
-                <w:szCs w:val="18"/>
-                <w:lang w:val="es-ES"/>
-              </w:rPr>
-              <w:t>Mysql</w:t>
-            </w:r>
-            <w:proofErr w:type="spellEnd"/>
-            <w:r>
-              <w:rPr>
-                <w:rFonts w:ascii="Tahoma" w:hAnsi="Tahoma" w:cs="Tahoma"/>
-                <w:sz w:val="18"/>
-                <w:szCs w:val="18"/>
-                <w:lang w:val="es-ES"/>
-              </w:rPr>
-              <w:t xml:space="preserve"> </w:t>
-            </w:r>
-            <w:proofErr w:type="spellStart"/>
-            <w:r>
-              <w:rPr>
-                <w:rFonts w:ascii="Tahoma" w:hAnsi="Tahoma" w:cs="Tahoma"/>
-                <w:sz w:val="18"/>
-                <w:szCs w:val="18"/>
-                <w:lang w:val="es-ES"/>
-              </w:rPr>
-              <w:t>Community</w:t>
-            </w:r>
-            <w:proofErr w:type="spellEnd"/>
+            <w:r>
+              <w:rPr>
+                <w:rFonts w:ascii="Tahoma" w:hAnsi="Tahoma" w:cs="Tahoma"/>
+                <w:sz w:val="18"/>
+                <w:szCs w:val="18"/>
+                <w:lang w:val="es-ES"/>
+              </w:rPr>
+              <w:t>Mysql Community</w:t>
+            </w:r>
           </w:p>
           <w:p>
             <w:pPr>
@@ -1036,7 +848,6 @@
                 <w:lang w:val="es-ES"/>
               </w:rPr>
             </w:pPr>
-            <w:proofErr w:type="spellStart"/>
             <w:r>
               <w:rPr>
                 <w:rFonts w:ascii="Tahoma" w:hAnsi="Tahoma" w:cs="Tahoma"/>
@@ -1046,7 +857,6 @@
               </w:rPr>
               <w:t>Xampp</w:t>
             </w:r>
-            <w:proofErr w:type="spellEnd"/>
           </w:p>
           <w:p>
             <w:pPr>
@@ -1072,6 +882,15 @@
               </w:rPr>
               <w:t>Eclipse</w:t>
             </w:r>
+            <w:r>
+              <w:rPr>
+                <w:rFonts w:ascii="Tahoma" w:hAnsi="Tahoma" w:cs="Tahoma"/>
+                <w:sz w:val="18"/>
+                <w:szCs w:val="18"/>
+                <w:lang w:val="es-ES"/>
+              </w:rPr>
+              <w:t xml:space="preserve"> mars2</w:t>
+            </w:r>
           </w:p>
           <w:p>
             <w:pPr>
@@ -1095,27 +914,7 @@
                 <w:szCs w:val="18"/>
                 <w:lang w:val="es-ES"/>
               </w:rPr>
-              <w:t xml:space="preserve">Sublime </w:t>
-            </w:r>
-            <w:proofErr w:type="spellStart"/>
-            <w:r>
-              <w:rPr>
-                <w:rFonts w:ascii="Tahoma" w:hAnsi="Tahoma" w:cs="Tahoma"/>
-                <w:sz w:val="18"/>
-                <w:szCs w:val="18"/>
-                <w:lang w:val="es-ES"/>
-              </w:rPr>
-              <w:t>text</w:t>
-            </w:r>
-            <w:proofErr w:type="spellEnd"/>
-            <w:r>
-              <w:rPr>
-                <w:rFonts w:ascii="Tahoma" w:hAnsi="Tahoma" w:cs="Tahoma"/>
-                <w:sz w:val="18"/>
-                <w:szCs w:val="18"/>
-                <w:lang w:val="es-ES"/>
-              </w:rPr>
-              <w:t xml:space="preserve"> 3 free versión</w:t>
+              <w:t>Sublime text 3 free versión</w:t>
             </w:r>
           </w:p>
           <w:p>
@@ -1133,7 +932,6 @@
                 <w:lang w:val="es-ES"/>
               </w:rPr>
             </w:pPr>
-            <w:proofErr w:type="spellStart"/>
             <w:r>
               <w:rPr>
                 <w:rFonts w:ascii="Tahoma" w:hAnsi="Tahoma" w:cs="Tahoma"/>
@@ -1143,7 +941,6 @@
               </w:rPr>
               <w:t>Dbeaver</w:t>
             </w:r>
-            <w:proofErr w:type="spellEnd"/>
           </w:p>
           <w:p>
             <w:pPr>
@@ -1153,44 +950,13 @@
                 <w:numId w:val="4"/>
               </w:numPr>
               <w:snapToGrid w:val="0"/>
-            </w:pPr>
-            <w:proofErr w:type="spellStart"/>
-            <w:r>
-              <w:rPr>
-                <w:rFonts w:ascii="Tahoma" w:hAnsi="Tahoma" w:cs="Tahoma"/>
-                <w:sz w:val="18"/>
-                <w:szCs w:val="18"/>
-                <w:lang w:val="es-ES"/>
-              </w:rPr>
-              <w:t>Git</w:t>
-            </w:r>
-            <w:proofErr w:type="spellEnd"/>
-            <w:r>
-              <w:rPr>
-                <w:rFonts w:ascii="Tahoma" w:hAnsi="Tahoma" w:cs="Tahoma"/>
-                <w:sz w:val="18"/>
-                <w:szCs w:val="18"/>
-                <w:lang w:val="es-ES"/>
-              </w:rPr>
-              <w:t xml:space="preserve"> local</w:t>
-            </w:r>
-          </w:p>
-          <w:p>
-            <w:pPr>
-              <w:pStyle w:val="Prrafodelista"/>
-              <w:numPr>
-                <w:ilvl w:val="0"/>
-                <w:numId w:val="4"/>
-              </w:numPr>
-              <w:snapToGrid w:val="0"/>
-              <w:rPr>
-                <w:rFonts w:ascii="Tahoma" w:hAnsi="Tahoma" w:cs="Tahoma"/>
-                <w:sz w:val="18"/>
-                <w:szCs w:val="18"/>
-                <w:lang w:val="es-ES"/>
-              </w:rPr>
-            </w:pPr>
-            <w:proofErr w:type="spellStart"/>
+              <w:rPr>
+                <w:rFonts w:ascii="Tahoma" w:hAnsi="Tahoma" w:cs="Tahoma"/>
+                <w:sz w:val="18"/>
+                <w:szCs w:val="18"/>
+                <w:lang w:val="es-ES"/>
+              </w:rPr>
+            </w:pPr>
             <w:r>
               <w:rPr>
                 <w:rFonts w:ascii="Tahoma" w:hAnsi="Tahoma" w:cs="Tahoma"/>
@@ -1200,7 +966,6 @@
               </w:rPr>
               <w:t>FileZilla</w:t>
             </w:r>
-            <w:proofErr w:type="spellEnd"/>
           </w:p>
           <w:p>
             <w:pPr>
@@ -1347,7 +1112,6 @@
                 <w:lang w:val="es-ES"/>
               </w:rPr>
             </w:pPr>
-            <w:proofErr w:type="spellStart"/>
             <w:r>
               <w:rPr>
                 <w:rFonts w:ascii="Tahoma" w:hAnsi="Tahoma" w:cs="Tahoma"/>
@@ -1357,7 +1121,6 @@
               </w:rPr>
               <w:t>nfforeror@dane.gov.co</w:t>
             </w:r>
-            <w:proofErr w:type="spellEnd"/>
           </w:p>
         </w:tc>
       </w:tr>
@@ -1491,39 +1254,8 @@
                 <w:szCs w:val="18"/>
                 <w:lang w:val="es-ES"/>
               </w:rPr>
-              <w:t>http://192.168.1.200/</w:t>
-            </w:r>
-            <w:proofErr w:type="spellStart"/>
-            <w:r>
-              <w:rPr>
-                <w:rFonts w:ascii="Tahoma" w:hAnsi="Tahoma" w:cs="Tahoma"/>
-                <w:sz w:val="18"/>
-                <w:szCs w:val="18"/>
-                <w:lang w:val="es-ES"/>
-              </w:rPr>
-              <w:t>phpMyAdminPruebas</w:t>
-            </w:r>
-            <w:proofErr w:type="spellEnd"/>
-            <w:r>
-              <w:rPr>
-                <w:rFonts w:ascii="Tahoma" w:hAnsi="Tahoma" w:cs="Tahoma"/>
-                <w:sz w:val="18"/>
-                <w:szCs w:val="18"/>
-                <w:lang w:val="es-ES"/>
-              </w:rPr>
-              <w:t>/</w:t>
-            </w:r>
-            <w:proofErr w:type="spellStart"/>
-            <w:r>
-              <w:rPr>
-                <w:rFonts w:ascii="Tahoma" w:hAnsi="Tahoma" w:cs="Tahoma"/>
-                <w:sz w:val="18"/>
-                <w:szCs w:val="18"/>
-                <w:lang w:val="es-ES"/>
-              </w:rPr>
-              <w:t>dane_evac</w:t>
-            </w:r>
-            <w:proofErr w:type="spellEnd"/>
+              <w:t>http://192.168.1.200/phpMyAdminPruebas/dane_evac</w:t>
+            </w:r>
           </w:p>
         </w:tc>
       </w:tr>
@@ -1779,19 +1511,8 @@
                 <w:szCs w:val="18"/>
                 <w:lang w:val="es-ES"/>
               </w:rPr>
-              <w:t xml:space="preserve">Políticas de desarrollo de software </w:t>
-            </w:r>
-            <w:proofErr w:type="spellStart"/>
-            <w:r>
-              <w:rPr>
-                <w:rFonts w:ascii="Tahoma" w:hAnsi="Tahoma" w:cs="Tahoma"/>
-                <w:sz w:val="18"/>
-                <w:szCs w:val="18"/>
-                <w:lang w:val="es-ES"/>
-              </w:rPr>
-              <w:t>DANE</w:t>
-            </w:r>
-            <w:proofErr w:type="spellEnd"/>
+              <w:t>Políticas de desarrollo de software DANE</w:t>
+            </w:r>
           </w:p>
         </w:tc>
         <w:tc>
@@ -2310,47 +2031,7 @@
                 <w:szCs w:val="18"/>
                 <w:lang w:val="es-ES"/>
               </w:rPr>
-              <w:t xml:space="preserve">Eclipse </w:t>
-            </w:r>
-            <w:proofErr w:type="spellStart"/>
-            <w:r>
-              <w:rPr>
-                <w:rFonts w:ascii="Tahoma" w:hAnsi="Tahoma" w:cs="Tahoma"/>
-                <w:sz w:val="18"/>
-                <w:szCs w:val="18"/>
-                <w:lang w:val="es-ES"/>
-              </w:rPr>
-              <w:t>mars</w:t>
-            </w:r>
-            <w:proofErr w:type="spellEnd"/>
-            <w:r>
-              <w:rPr>
-                <w:rFonts w:ascii="Tahoma" w:hAnsi="Tahoma" w:cs="Tahoma"/>
-                <w:sz w:val="18"/>
-                <w:szCs w:val="18"/>
-                <w:lang w:val="es-ES"/>
-              </w:rPr>
-              <w:t xml:space="preserve"> 2, Sublime </w:t>
-            </w:r>
-            <w:proofErr w:type="spellStart"/>
-            <w:r>
-              <w:rPr>
-                <w:rFonts w:ascii="Tahoma" w:hAnsi="Tahoma" w:cs="Tahoma"/>
-                <w:sz w:val="18"/>
-                <w:szCs w:val="18"/>
-                <w:lang w:val="es-ES"/>
-              </w:rPr>
-              <w:t>text</w:t>
-            </w:r>
-            <w:proofErr w:type="spellEnd"/>
-            <w:r>
-              <w:rPr>
-                <w:rFonts w:ascii="Tahoma" w:hAnsi="Tahoma" w:cs="Tahoma"/>
-                <w:sz w:val="18"/>
-                <w:szCs w:val="18"/>
-                <w:lang w:val="es-ES"/>
-              </w:rPr>
-              <w:t xml:space="preserve"> 3</w:t>
+              <w:t>Eclipse mars 2, Sublime text 3</w:t>
             </w:r>
           </w:p>
         </w:tc>
@@ -2484,8 +2165,6 @@
                 <w:lang w:val="es-ES"/>
               </w:rPr>
             </w:pPr>
-            <w:bookmarkStart w:id="0" w:name="_GoBack"/>
-            <w:bookmarkEnd w:id="0"/>
           </w:p>
         </w:tc>
       </w:tr>
@@ -2609,8 +2288,17 @@
                 <w:szCs w:val="18"/>
                 <w:lang w:val="es-ES"/>
               </w:rPr>
+              <w:t xml:space="preserve">Cliente de conexión a Software para </w:t>
+            </w:r>
+            <w:r>
+              <w:rPr>
+                <w:rFonts w:ascii="Tahoma" w:hAnsi="Tahoma" w:cs="Tahoma"/>
+                <w:sz w:val="18"/>
+                <w:szCs w:val="18"/>
+                <w:lang w:val="es-ES"/>
+              </w:rPr>
               <w:lastRenderedPageBreak/>
-              <w:t>Cliente de conexión a Software para manejo de versiones</w:t>
+              <w:t>manejo de versiones</w:t>
             </w:r>
           </w:p>
         </w:tc>
@@ -2698,6 +2386,7 @@
                 <w:szCs w:val="18"/>
                 <w:lang w:val="es-ES"/>
               </w:rPr>
+              <w:lastRenderedPageBreak/>
               <w:t>Herramienta para reportes</w:t>
             </w:r>
           </w:p>
@@ -3013,6 +2702,15 @@
                 <w:lang w:val="es-ES"/>
               </w:rPr>
             </w:pPr>
+            <w:r>
+              <w:rPr>
+                <w:rFonts w:ascii="Tahoma" w:hAnsi="Tahoma" w:cs="Tahoma"/>
+                <w:sz w:val="18"/>
+                <w:szCs w:val="18"/>
+                <w:lang w:val="es-ES"/>
+              </w:rPr>
+              <w:t>Fabian Jaimes</w:t>
+            </w:r>
           </w:p>
         </w:tc>
         <w:tc>
@@ -3039,6 +2737,15 @@
                 <w:lang w:val="es-ES"/>
               </w:rPr>
             </w:pPr>
+            <w:r>
+              <w:rPr>
+                <w:rFonts w:ascii="Tahoma" w:hAnsi="Tahoma" w:cs="Tahoma"/>
+                <w:sz w:val="18"/>
+                <w:szCs w:val="18"/>
+                <w:lang w:val="es-ES"/>
+              </w:rPr>
+              <w:t>30-06-2016</w:t>
+            </w:r>
           </w:p>
         </w:tc>
       </w:tr>
@@ -3086,6 +2793,15 @@
                 <w:lang w:val="es-ES"/>
               </w:rPr>
             </w:pPr>
+            <w:r>
+              <w:rPr>
+                <w:rFonts w:ascii="Tahoma" w:hAnsi="Tahoma" w:cs="Tahoma"/>
+                <w:sz w:val="18"/>
+                <w:szCs w:val="18"/>
+                <w:lang w:val="es-ES"/>
+              </w:rPr>
+              <w:t>Nelson Fabian</w:t>
+            </w:r>
           </w:p>
         </w:tc>
         <w:tc>
@@ -3112,6 +2828,17 @@
                 <w:lang w:val="es-ES"/>
               </w:rPr>
             </w:pPr>
+            <w:r>
+              <w:rPr>
+                <w:rFonts w:ascii="Tahoma" w:hAnsi="Tahoma" w:cs="Tahoma"/>
+                <w:sz w:val="18"/>
+                <w:szCs w:val="18"/>
+                <w:lang w:val="es-ES"/>
+              </w:rPr>
+              <w:t>30-06-2016</w:t>
+            </w:r>
+            <w:bookmarkStart w:id="0" w:name="_GoBack"/>
+            <w:bookmarkEnd w:id="0"/>
           </w:p>
         </w:tc>
       </w:tr>
@@ -3290,36 +3017,18 @@
               <w:rFonts w:ascii="Tahoma" w:hAnsi="Tahoma"/>
               <w:b w:val="0"/>
               <w:sz w:val="28"/>
+              <w:lang w:val="es-CO"/>
             </w:rPr>
           </w:pPr>
-          <w:proofErr w:type="spellStart"/>
           <w:r>
             <w:rPr>
               <w:rFonts w:ascii="Tahoma" w:hAnsi="Tahoma"/>
               <w:b w:val="0"/>
               <w:sz w:val="28"/>
+              <w:lang w:val="es-CO"/>
             </w:rPr>
-            <w:t>Lista</w:t>
+            <w:t>Lista de Chequeo</w:t>
           </w:r>
-          <w:proofErr w:type="spellEnd"/>
-          <w:r>
-            <w:rPr>
-              <w:rFonts w:ascii="Tahoma" w:hAnsi="Tahoma"/>
-              <w:b w:val="0"/>
-              <w:sz w:val="28"/>
-            </w:rPr>
-            <w:t xml:space="preserve"> de </w:t>
-          </w:r>
-          <w:proofErr w:type="spellStart"/>
-          <w:r>
-            <w:rPr>
-              <w:rFonts w:ascii="Tahoma" w:hAnsi="Tahoma"/>
-              <w:b w:val="0"/>
-              <w:sz w:val="28"/>
-            </w:rPr>
-            <w:t>Chequeo</w:t>
-          </w:r>
-          <w:proofErr w:type="spellEnd"/>
         </w:p>
         <w:p>
           <w:pPr>
@@ -3332,54 +3041,18 @@
               <w:rFonts w:ascii="Tahoma" w:hAnsi="Tahoma"/>
               <w:b w:val="0"/>
               <w:sz w:val="28"/>
+              <w:lang w:val="es-CO"/>
             </w:rPr>
           </w:pPr>
-          <w:proofErr w:type="spellStart"/>
           <w:r>
             <w:rPr>
               <w:rFonts w:ascii="Tahoma" w:hAnsi="Tahoma"/>
               <w:b w:val="0"/>
               <w:sz w:val="28"/>
+              <w:lang w:val="es-CO"/>
             </w:rPr>
-            <w:t>Preparación</w:t>
+            <w:t>Preparación Entorno de Desarrollo</w:t>
           </w:r>
-          <w:proofErr w:type="spellEnd"/>
-          <w:r>
-            <w:rPr>
-              <w:rFonts w:ascii="Tahoma" w:hAnsi="Tahoma"/>
-              <w:b w:val="0"/>
-              <w:sz w:val="28"/>
-            </w:rPr>
-            <w:t xml:space="preserve"> </w:t>
-          </w:r>
-          <w:proofErr w:type="spellStart"/>
-          <w:r>
-            <w:rPr>
-              <w:rFonts w:ascii="Tahoma" w:hAnsi="Tahoma"/>
-              <w:b w:val="0"/>
-              <w:sz w:val="28"/>
-            </w:rPr>
-            <w:t>Entorno</w:t>
-          </w:r>
-          <w:proofErr w:type="spellEnd"/>
-          <w:r>
-            <w:rPr>
-              <w:rFonts w:ascii="Tahoma" w:hAnsi="Tahoma"/>
-              <w:b w:val="0"/>
-              <w:sz w:val="28"/>
-            </w:rPr>
-            <w:t xml:space="preserve"> de </w:t>
-          </w:r>
-          <w:proofErr w:type="spellStart"/>
-          <w:r>
-            <w:rPr>
-              <w:rFonts w:ascii="Tahoma" w:hAnsi="Tahoma"/>
-              <w:b w:val="0"/>
-              <w:sz w:val="28"/>
-            </w:rPr>
-            <w:t>Desarrollo</w:t>
-          </w:r>
-          <w:proofErr w:type="spellEnd"/>
         </w:p>
       </w:tc>
       <w:tc>
@@ -3407,6 +3080,7 @@
               <w:b w:val="0"/>
               <w:bCs/>
               <w:sz w:val="16"/>
+              <w:lang w:val="es-CO"/>
             </w:rPr>
           </w:pPr>
         </w:p>
@@ -3419,64 +3093,27 @@
               <w:b w:val="0"/>
               <w:bCs/>
               <w:sz w:val="16"/>
+              <w:lang w:val="es-CO"/>
             </w:rPr>
           </w:pPr>
-          <w:proofErr w:type="spellStart"/>
           <w:r>
             <w:rPr>
               <w:rFonts w:ascii="Tahoma" w:hAnsi="Tahoma"/>
               <w:b w:val="0"/>
               <w:bCs/>
               <w:sz w:val="16"/>
+              <w:lang w:val="es-CO"/>
             </w:rPr>
-            <w:t>CÓDIGO</w:t>
+            <w:t>CÓDIGO:  SIN-040-PD-01-r1</w:t>
           </w:r>
-          <w:proofErr w:type="spellEnd"/>
-          <w:r>
-            <w:rPr>
-              <w:rFonts w:ascii="Tahoma" w:hAnsi="Tahoma"/>
-              <w:b w:val="0"/>
-              <w:bCs/>
-              <w:sz w:val="16"/>
-            </w:rPr>
-            <w:t>:  SIN-040-</w:t>
-          </w:r>
-          <w:proofErr w:type="spellStart"/>
-          <w:r>
-            <w:rPr>
-              <w:rFonts w:ascii="Tahoma" w:hAnsi="Tahoma"/>
-              <w:b w:val="0"/>
-              <w:bCs/>
-              <w:sz w:val="16"/>
-            </w:rPr>
-            <w:t>PD</w:t>
-          </w:r>
-          <w:proofErr w:type="spellEnd"/>
-          <w:r>
-            <w:rPr>
-              <w:rFonts w:ascii="Tahoma" w:hAnsi="Tahoma"/>
-              <w:b w:val="0"/>
-              <w:bCs/>
-              <w:sz w:val="16"/>
-            </w:rPr>
-            <w:t>-01-</w:t>
-          </w:r>
-          <w:proofErr w:type="spellStart"/>
-          <w:r>
-            <w:rPr>
-              <w:rFonts w:ascii="Tahoma" w:hAnsi="Tahoma"/>
-              <w:b w:val="0"/>
-              <w:bCs/>
-              <w:sz w:val="16"/>
-            </w:rPr>
-            <w:t>r1</w:t>
-          </w:r>
-          <w:proofErr w:type="spellEnd"/>
         </w:p>
         <w:p>
           <w:pPr>
             <w:pStyle w:val="Encabezado"/>
             <w:ind w:right="357"/>
+            <w:rPr>
+              <w:lang w:val="es-CO"/>
+            </w:rPr>
           </w:pPr>
           <w:r>
             <w:rPr>
@@ -3500,6 +3137,9 @@
             <w:fldChar w:fldCharType="begin"/>
           </w:r>
           <w:r>
+            <w:rPr>
+              <w:lang w:val="es-CO"/>
+            </w:rPr>
             <w:instrText>PAGE</w:instrText>
           </w:r>
           <w:r>
@@ -3508,8 +3148,9 @@
           <w:r>
             <w:rPr>
               <w:noProof/>
+              <w:lang w:val="es-CO"/>
             </w:rPr>
-            <w:t>1</w:t>
+            <w:t>2</w:t>
           </w:r>
           <w:r>
             <w:fldChar w:fldCharType="end"/>

</xml_diff>